<commit_message>
Add draft August 22 Quarterly Report
#25

- Sent to James for review. There are still lots of improvements to the code to make.
</commit_message>
<xml_diff>
--- a/quarterly_reports/table_12_ft.docx
+++ b/quarterly_reports/table_12_ft.docx
@@ -2,9 +2,8 @@
 <file path=word/document.xml><?xml version="1.0" encoding="utf-8"?>
 <w:document xmlns:wpc="http://schemas.microsoft.com/office/word/2010/wordprocessingCanvas" xmlns:cx="http://schemas.microsoft.com/office/drawing/2014/chartex" xmlns:cx1="http://schemas.microsoft.com/office/drawing/2015/9/8/chartex" xmlns:cx2="http://schemas.microsoft.com/office/drawing/2015/10/21/chartex" xmlns:cx3="http://schemas.microsoft.com/office/drawing/2016/5/9/chartex" xmlns:cx4="http://schemas.microsoft.com/office/drawing/2016/5/10/chartex" xmlns:cx5="http://schemas.microsoft.com/office/drawing/2016/5/11/chartex" xmlns:cx6="http://schemas.microsoft.com/office/drawing/2016/5/12/chartex" xmlns:cx7="http://schemas.microsoft.com/office/drawing/2016/5/13/chartex" xmlns:cx8="http://schemas.microsoft.com/office/drawing/2016/5/14/chartex" xmlns:mc="http://schemas.openxmlformats.org/markup-compatibility/2006" xmlns:aink="http://schemas.microsoft.com/office/drawing/2016/ink" xmlns:am3d="http://schemas.microsoft.com/office/drawing/2017/model3d" xmlns:o="urn:schemas-microsoft-com:office:office" xmlns:r="http://schemas.openxmlformats.org/officeDocument/2006/relationships" xmlns:m="http://schemas.openxmlformats.org/officeDocument/2006/math" xmlns:v="urn:schemas-microsoft-com:vml" xmlns:wp14="http://schemas.microsoft.com/office/word/2010/wordprocessingDrawing" xmlns:wp="http://schemas.openxmlformats.org/drawingml/2006/wordprocessingDrawing" xmlns:w10="urn:schemas-microsoft-com:office:word" xmlns:w="http://schemas.openxmlformats.org/wordprocessingml/2006/main" xmlns:w14="http://schemas.microsoft.com/office/word/2010/wordml" xmlns:w15="http://schemas.microsoft.com/office/word/2012/wordml" xmlns:w16cex="http://schemas.microsoft.com/office/word/2018/wordml/cex" xmlns:w16cid="http://schemas.microsoft.com/office/word/2016/wordml/cid" xmlns:w16="http://schemas.microsoft.com/office/word/2018/wordml" xmlns:w16se="http://schemas.microsoft.com/office/word/2015/wordml/symex" xmlns:wpg="http://schemas.microsoft.com/office/word/2010/wordprocessingGroup" xmlns:wpi="http://schemas.microsoft.com/office/word/2010/wordprocessingInk" xmlns:wne="http://schemas.microsoft.com/office/word/2006/wordml" xmlns:wps="http://schemas.microsoft.com/office/word/2010/wordprocessingShape" mc:Ignorable="w14 w15 w16se w16cid w16 w16cex wp14">
   <w:body>
-    <w:tbl xmlns:w="http://schemas.openxmlformats.org/wordprocessingml/2006/main" xmlns:r="http://schemas.openxmlformats.org/officeDocument/2006/relationships" xmlns:w14="http://schemas.microsoft.com/office/word/2010/wordml" xmlns:wp="http://schemas.openxmlformats.org/drawingml/2006/wordprocessingDrawing" xmlns:a="http://schemas.openxmlformats.org/drawingml/2006/main" xmlns:pic="http://schemas.openxmlformats.org/drawingml/2006/picture">
+    <w:tbl xmlns:a="http://schemas.openxmlformats.org/drawingml/2006/main" xmlns:pic="http://schemas.openxmlformats.org/drawingml/2006/picture">
       <w:tblPr>
-        NA"/&gt;
         <w:tblLayout w:type="fixed"/>
         <w:jc w:val="center"/>
         <w:tblLook w:firstRow="1" w:lastRow="0" w:firstColumn="0" w:lastColumn="0" w:noHBand="0" w:noVBand="1"/>
@@ -22,11 +21,14 @@
           <w:trHeight w:val="360" w:hRule="auto"/>
           <w:tblHeader/>
         </w:trPr>
+        header1
         <w:tc>
           <w:tcPr>
             <w:tcBorders>
               <w:bottom w:val="single" w:sz="16" w:space="0" w:color="666666"/>
               <w:top w:val="single" w:sz="16" w:space="0" w:color="666666"/>
+              <w:left w:val="none" w:sz="0" w:space="0" w:color="000000"/>
+              <w:right w:val="none" w:sz="0" w:space="0" w:color="000000"/>
             </w:tcBorders>
             <w:shd w:val="clear" w:color="auto" w:fill="FFFFFF"/>
             <w:tcMar>
@@ -40,12 +42,22 @@
           <w:p>
             <w:pPr>
               <w:jc w:val="left"/>
+              <w:keepNext/>
+              <w:pBdr>
+                <w:bottom w:val="none" w:sz="0" w:space="0" w:color="000000"/>
+                <w:top w:val="none" w:sz="0" w:space="0" w:color="000000"/>
+                <w:left w:val="none" w:sz="0" w:space="0" w:color="000000"/>
+                <w:right w:val="none" w:sz="0" w:space="0" w:color="000000"/>
+              </w:pBdr>
               <w:spacing w:after="0" w:before="0" w:line="240"/>
               <w:ind w:firstLine="0" w:left="100" w:right="100"/>
             </w:pPr>
-            <w:r xmlns:w="http://schemas.openxmlformats.org/wordprocessingml/2006/main" xmlns:wp="http://schemas.openxmlformats.org/drawingml/2006/wordprocessingDrawing" xmlns:r="http://schemas.openxmlformats.org/officeDocument/2006/relationships" xmlns:w14="http://schemas.microsoft.com/office/word/2010/wordml">
+            <w:r>
               <w:rPr>
                 <w:rFonts w:ascii="Times New Roman" w:hAnsi="Times New Roman" w:eastAsia="Times New Roman" w:cs="Times New Roman"/>
+                <w:i w:val="false"/>
+                <w:b w:val="false"/>
+                <w:u w:val="none"/>
                 <w:sz w:val="22"/>
                 <w:szCs w:val="22"/>
                 <w:color w:val="000000"/>
@@ -59,6 +71,8 @@
             <w:tcBorders>
               <w:bottom w:val="single" w:sz="16" w:space="0" w:color="666666"/>
               <w:top w:val="single" w:sz="16" w:space="0" w:color="666666"/>
+              <w:left w:val="none" w:sz="0" w:space="0" w:color="000000"/>
+              <w:right w:val="none" w:sz="0" w:space="0" w:color="000000"/>
             </w:tcBorders>
             <w:shd w:val="clear" w:color="auto" w:fill="FFFFFF"/>
             <w:tcMar>
@@ -72,12 +86,22 @@
           <w:p>
             <w:pPr>
               <w:jc w:val="left"/>
+              <w:keepNext/>
+              <w:pBdr>
+                <w:bottom w:val="none" w:sz="0" w:space="0" w:color="000000"/>
+                <w:top w:val="none" w:sz="0" w:space="0" w:color="000000"/>
+                <w:left w:val="none" w:sz="0" w:space="0" w:color="000000"/>
+                <w:right w:val="none" w:sz="0" w:space="0" w:color="000000"/>
+              </w:pBdr>
               <w:spacing w:after="0" w:before="0" w:line="240"/>
               <w:ind w:firstLine="0" w:left="100" w:right="100"/>
             </w:pPr>
-            <w:r xmlns:w="http://schemas.openxmlformats.org/wordprocessingml/2006/main" xmlns:wp="http://schemas.openxmlformats.org/drawingml/2006/wordprocessingDrawing" xmlns:r="http://schemas.openxmlformats.org/officeDocument/2006/relationships" xmlns:w14="http://schemas.microsoft.com/office/word/2010/wordml">
+            <w:r>
               <w:rPr>
                 <w:rFonts w:ascii="Times New Roman" w:hAnsi="Times New Roman" w:eastAsia="Times New Roman" w:cs="Times New Roman"/>
+                <w:i w:val="false"/>
+                <w:b w:val="false"/>
+                <w:u w:val="none"/>
                 <w:sz w:val="22"/>
                 <w:szCs w:val="22"/>
                 <w:color w:val="000000"/>
@@ -91,6 +115,8 @@
             <w:tcBorders>
               <w:bottom w:val="single" w:sz="16" w:space="0" w:color="666666"/>
               <w:top w:val="single" w:sz="16" w:space="0" w:color="666666"/>
+              <w:left w:val="none" w:sz="0" w:space="0" w:color="000000"/>
+              <w:right w:val="none" w:sz="0" w:space="0" w:color="000000"/>
             </w:tcBorders>
             <w:shd w:val="clear" w:color="auto" w:fill="FFFFFF"/>
             <w:tcMar>
@@ -104,12 +130,22 @@
           <w:p>
             <w:pPr>
               <w:jc w:val="left"/>
+              <w:keepNext/>
+              <w:pBdr>
+                <w:bottom w:val="none" w:sz="0" w:space="0" w:color="000000"/>
+                <w:top w:val="none" w:sz="0" w:space="0" w:color="000000"/>
+                <w:left w:val="none" w:sz="0" w:space="0" w:color="000000"/>
+                <w:right w:val="none" w:sz="0" w:space="0" w:color="000000"/>
+              </w:pBdr>
               <w:spacing w:after="0" w:before="0" w:line="240"/>
               <w:ind w:firstLine="0" w:left="100" w:right="100"/>
             </w:pPr>
-            <w:r xmlns:w="http://schemas.openxmlformats.org/wordprocessingml/2006/main" xmlns:wp="http://schemas.openxmlformats.org/drawingml/2006/wordprocessingDrawing" xmlns:r="http://schemas.openxmlformats.org/officeDocument/2006/relationships" xmlns:w14="http://schemas.microsoft.com/office/word/2010/wordml">
+            <w:r>
               <w:rPr>
                 <w:rFonts w:ascii="Times New Roman" w:hAnsi="Times New Roman" w:eastAsia="Times New Roman" w:cs="Times New Roman"/>
+                <w:i w:val="false"/>
+                <w:b w:val="false"/>
+                <w:u w:val="none"/>
                 <w:sz w:val="22"/>
                 <w:szCs w:val="22"/>
                 <w:color w:val="000000"/>
@@ -123,6 +159,8 @@
             <w:tcBorders>
               <w:bottom w:val="single" w:sz="16" w:space="0" w:color="666666"/>
               <w:top w:val="single" w:sz="16" w:space="0" w:color="666666"/>
+              <w:left w:val="none" w:sz="0" w:space="0" w:color="000000"/>
+              <w:right w:val="none" w:sz="0" w:space="0" w:color="000000"/>
             </w:tcBorders>
             <w:shd w:val="clear" w:color="auto" w:fill="FFFFFF"/>
             <w:tcMar>
@@ -136,12 +174,22 @@
           <w:p>
             <w:pPr>
               <w:jc w:val="left"/>
+              <w:keepNext/>
+              <w:pBdr>
+                <w:bottom w:val="none" w:sz="0" w:space="0" w:color="000000"/>
+                <w:top w:val="none" w:sz="0" w:space="0" w:color="000000"/>
+                <w:left w:val="none" w:sz="0" w:space="0" w:color="000000"/>
+                <w:right w:val="none" w:sz="0" w:space="0" w:color="000000"/>
+              </w:pBdr>
               <w:spacing w:after="0" w:before="0" w:line="240"/>
               <w:ind w:firstLine="0" w:left="100" w:right="100"/>
             </w:pPr>
-            <w:r xmlns:w="http://schemas.openxmlformats.org/wordprocessingml/2006/main" xmlns:wp="http://schemas.openxmlformats.org/drawingml/2006/wordprocessingDrawing" xmlns:r="http://schemas.openxmlformats.org/officeDocument/2006/relationships" xmlns:w14="http://schemas.microsoft.com/office/word/2010/wordml">
+            <w:r>
               <w:rPr>
                 <w:rFonts w:ascii="Times New Roman" w:hAnsi="Times New Roman" w:eastAsia="Times New Roman" w:cs="Times New Roman"/>
+                <w:i w:val="false"/>
+                <w:b w:val="false"/>
+                <w:u w:val="none"/>
                 <w:sz w:val="22"/>
                 <w:szCs w:val="22"/>
                 <w:color w:val="000000"/>
@@ -155,6 +203,8 @@
             <w:tcBorders>
               <w:bottom w:val="single" w:sz="16" w:space="0" w:color="666666"/>
               <w:top w:val="single" w:sz="16" w:space="0" w:color="666666"/>
+              <w:left w:val="none" w:sz="0" w:space="0" w:color="000000"/>
+              <w:right w:val="none" w:sz="0" w:space="0" w:color="000000"/>
             </w:tcBorders>
             <w:shd w:val="clear" w:color="auto" w:fill="FFFFFF"/>
             <w:tcMar>
@@ -168,12 +218,22 @@
           <w:p>
             <w:pPr>
               <w:jc w:val="left"/>
+              <w:keepNext/>
+              <w:pBdr>
+                <w:bottom w:val="none" w:sz="0" w:space="0" w:color="000000"/>
+                <w:top w:val="none" w:sz="0" w:space="0" w:color="000000"/>
+                <w:left w:val="none" w:sz="0" w:space="0" w:color="000000"/>
+                <w:right w:val="none" w:sz="0" w:space="0" w:color="000000"/>
+              </w:pBdr>
               <w:spacing w:after="0" w:before="0" w:line="240"/>
               <w:ind w:firstLine="0" w:left="100" w:right="100"/>
             </w:pPr>
-            <w:r xmlns:w="http://schemas.openxmlformats.org/wordprocessingml/2006/main" xmlns:wp="http://schemas.openxmlformats.org/drawingml/2006/wordprocessingDrawing" xmlns:r="http://schemas.openxmlformats.org/officeDocument/2006/relationships" xmlns:w14="http://schemas.microsoft.com/office/word/2010/wordml">
+            <w:r>
               <w:rPr>
                 <w:rFonts w:ascii="Times New Roman" w:hAnsi="Times New Roman" w:eastAsia="Times New Roman" w:cs="Times New Roman"/>
+                <w:i w:val="false"/>
+                <w:b w:val="false"/>
+                <w:u w:val="none"/>
                 <w:sz w:val="22"/>
                 <w:szCs w:val="22"/>
                 <w:color w:val="000000"/>
@@ -188,463 +248,14 @@
           <w:cantSplit/>
           <w:trHeight w:val="360" w:hRule="auto"/>
         </w:trPr>
-        <w:tc>
-          <w:tcPr>
-            <w:tcBorders/>
-            <w:shd w:val="clear" w:color="auto" w:fill="FFFFFF"/>
-            <w:tcMar>
-              <w:top w:w="0" w:type="dxa"/>
-              <w:bottom w:w="0" w:type="dxa"/>
-              <w:left w:w="0" w:type="dxa"/>
-              <w:right w:w="0" w:type="dxa"/>
-            </w:tcMar>
-            <w:vAlign w:val="center"/>
-          </w:tcPr>
-          <w:p>
-            <w:pPr>
-              <w:jc w:val="left"/>
-              <w:spacing w:after="0" w:before="0" w:line="240"/>
-              <w:ind w:firstLine="0" w:left="100" w:right="100"/>
-            </w:pPr>
-            <w:r xmlns:w="http://schemas.openxmlformats.org/wordprocessingml/2006/main" xmlns:wp="http://schemas.openxmlformats.org/drawingml/2006/wordprocessingDrawing" xmlns:r="http://schemas.openxmlformats.org/officeDocument/2006/relationships" xmlns:w14="http://schemas.microsoft.com/office/word/2010/wordml">
-              <w:rPr>
-                <w:rFonts w:ascii="Times New Roman" w:hAnsi="Times New Roman" w:eastAsia="Times New Roman" w:cs="Times New Roman"/>
-                <w:sz w:val="22"/>
-                <w:szCs w:val="22"/>
-                <w:color w:val="000000"/>
-              </w:rPr>
-              <w:t xml:space="preserve">any_case_management</w:t>
-            </w:r>
-          </w:p>
-        </w:tc>
-        <w:tc>
-          <w:tcPr>
-            <w:tcBorders/>
-            <w:shd w:val="clear" w:color="auto" w:fill="FFFFFF"/>
-            <w:tcMar>
-              <w:top w:w="0" w:type="dxa"/>
-              <w:bottom w:w="0" w:type="dxa"/>
-              <w:left w:w="0" w:type="dxa"/>
-              <w:right w:w="0" w:type="dxa"/>
-            </w:tcMar>
-            <w:vAlign w:val="center"/>
-          </w:tcPr>
-          <w:p>
-            <w:pPr>
-              <w:jc w:val="left"/>
-              <w:spacing w:after="0" w:before="0" w:line="240"/>
-              <w:ind w:firstLine="0" w:left="100" w:right="100"/>
-            </w:pPr>
-            <w:r xmlns:w="http://schemas.openxmlformats.org/wordprocessingml/2006/main" xmlns:wp="http://schemas.openxmlformats.org/drawingml/2006/wordprocessingDrawing" xmlns:r="http://schemas.openxmlformats.org/officeDocument/2006/relationships" xmlns:w14="http://schemas.microsoft.com/office/word/2010/wordml">
-              <w:rPr>
-                <w:rFonts w:ascii="Times New Roman" w:hAnsi="Times New Roman" w:eastAsia="Times New Roman" w:cs="Times New Roman"/>
-                <w:sz w:val="22"/>
-                <w:szCs w:val="22"/>
-                <w:color w:val="000000"/>
-              </w:rPr>
-              <w:t xml:space="preserve">219 (72.0)</w:t>
-            </w:r>
-          </w:p>
-        </w:tc>
-        <w:tc>
-          <w:tcPr>
-            <w:tcBorders/>
-            <w:shd w:val="clear" w:color="auto" w:fill="FFFFFF"/>
-            <w:tcMar>
-              <w:top w:w="0" w:type="dxa"/>
-              <w:bottom w:w="0" w:type="dxa"/>
-              <w:left w:w="0" w:type="dxa"/>
-              <w:right w:w="0" w:type="dxa"/>
-            </w:tcMar>
-            <w:vAlign w:val="center"/>
-          </w:tcPr>
-          <w:p>
-            <w:pPr>
-              <w:jc w:val="left"/>
-              <w:spacing w:after="0" w:before="0" w:line="240"/>
-              <w:ind w:firstLine="0" w:left="100" w:right="100"/>
-            </w:pPr>
-            <w:r xmlns:w="http://schemas.openxmlformats.org/wordprocessingml/2006/main" xmlns:wp="http://schemas.openxmlformats.org/drawingml/2006/wordprocessingDrawing" xmlns:r="http://schemas.openxmlformats.org/officeDocument/2006/relationships" xmlns:w14="http://schemas.microsoft.com/office/word/2010/wordml">
-              <w:rPr>
-                <w:rFonts w:ascii="Times New Roman" w:hAnsi="Times New Roman" w:eastAsia="Times New Roman" w:cs="Times New Roman"/>
-                <w:sz w:val="22"/>
-                <w:szCs w:val="22"/>
-                <w:color w:val="000000"/>
-              </w:rPr>
-              <w:t xml:space="preserve">76 (74.5)</w:t>
-            </w:r>
-          </w:p>
-        </w:tc>
-        <w:tc>
-          <w:tcPr>
-            <w:tcBorders/>
-            <w:shd w:val="clear" w:color="auto" w:fill="FFFFFF"/>
-            <w:tcMar>
-              <w:top w:w="0" w:type="dxa"/>
-              <w:bottom w:w="0" w:type="dxa"/>
-              <w:left w:w="0" w:type="dxa"/>
-              <w:right w:w="0" w:type="dxa"/>
-            </w:tcMar>
-            <w:vAlign w:val="center"/>
-          </w:tcPr>
-          <w:p>
-            <w:pPr>
-              <w:jc w:val="left"/>
-              <w:spacing w:after="0" w:before="0" w:line="240"/>
-              <w:ind w:firstLine="0" w:left="100" w:right="100"/>
-            </w:pPr>
-            <w:r xmlns:w="http://schemas.openxmlformats.org/wordprocessingml/2006/main" xmlns:wp="http://schemas.openxmlformats.org/drawingml/2006/wordprocessingDrawing" xmlns:r="http://schemas.openxmlformats.org/officeDocument/2006/relationships" xmlns:w14="http://schemas.microsoft.com/office/word/2010/wordml">
-              <w:rPr>
-                <w:rFonts w:ascii="Times New Roman" w:hAnsi="Times New Roman" w:eastAsia="Times New Roman" w:cs="Times New Roman"/>
-                <w:sz w:val="22"/>
-                <w:szCs w:val="22"/>
-                <w:color w:val="000000"/>
-              </w:rPr>
-              <w:t xml:space="preserve">69 (67.6)</w:t>
-            </w:r>
-          </w:p>
-        </w:tc>
-        <w:tc>
-          <w:tcPr>
-            <w:tcBorders/>
-            <w:shd w:val="clear" w:color="auto" w:fill="FFFFFF"/>
-            <w:tcMar>
-              <w:top w:w="0" w:type="dxa"/>
-              <w:bottom w:w="0" w:type="dxa"/>
-              <w:left w:w="0" w:type="dxa"/>
-              <w:right w:w="0" w:type="dxa"/>
-            </w:tcMar>
-            <w:vAlign w:val="center"/>
-          </w:tcPr>
-          <w:p>
-            <w:pPr>
-              <w:jc w:val="left"/>
-              <w:spacing w:after="0" w:before="0" w:line="240"/>
-              <w:ind w:firstLine="0" w:left="100" w:right="100"/>
-            </w:pPr>
-            <w:r xmlns:w="http://schemas.openxmlformats.org/wordprocessingml/2006/main" xmlns:wp="http://schemas.openxmlformats.org/drawingml/2006/wordprocessingDrawing" xmlns:r="http://schemas.openxmlformats.org/officeDocument/2006/relationships" xmlns:w14="http://schemas.microsoft.com/office/word/2010/wordml">
-              <w:rPr>
-                <w:rFonts w:ascii="Times New Roman" w:hAnsi="Times New Roman" w:eastAsia="Times New Roman" w:cs="Times New Roman"/>
-                <w:sz w:val="22"/>
-                <w:szCs w:val="22"/>
-                <w:color w:val="000000"/>
-              </w:rPr>
-              <w:t xml:space="preserve">74 (74.0)</w:t>
-            </w:r>
-          </w:p>
-        </w:tc>
-      </w:tr>
-      <w:tr>
-        <w:trPr>
-          <w:cantSplit/>
-          <w:trHeight w:val="360" w:hRule="auto"/>
-        </w:trPr>
-        <w:tc>
-          <w:tcPr>
-            <w:tcBorders/>
-            <w:shd w:val="clear" w:color="auto" w:fill="FFFFFF"/>
-            <w:tcMar>
-              <w:top w:w="0" w:type="dxa"/>
-              <w:bottom w:w="0" w:type="dxa"/>
-              <w:left w:w="0" w:type="dxa"/>
-              <w:right w:w="0" w:type="dxa"/>
-            </w:tcMar>
-            <w:vAlign w:val="center"/>
-          </w:tcPr>
-          <w:p>
-            <w:pPr>
-              <w:jc w:val="left"/>
-              <w:spacing w:after="0" w:before="0" w:line="240"/>
-              <w:ind w:firstLine="0" w:left="100" w:right="100"/>
-            </w:pPr>
-            <w:r xmlns:w="http://schemas.openxmlformats.org/wordprocessingml/2006/main" xmlns:wp="http://schemas.openxmlformats.org/drawingml/2006/wordprocessingDrawing" xmlns:r="http://schemas.openxmlformats.org/officeDocument/2006/relationships" xmlns:w14="http://schemas.microsoft.com/office/word/2010/wordml">
-              <w:rPr>
-                <w:rFonts w:ascii="Times New Roman" w:hAnsi="Times New Roman" w:eastAsia="Times New Roman" w:cs="Times New Roman"/>
-                <w:sz w:val="22"/>
-                <w:szCs w:val="22"/>
-                <w:color w:val="000000"/>
-              </w:rPr>
-              <w:t xml:space="preserve">any_crisis_management</w:t>
-            </w:r>
-          </w:p>
-        </w:tc>
-        <w:tc>
-          <w:tcPr>
-            <w:tcBorders/>
-            <w:shd w:val="clear" w:color="auto" w:fill="FFFFFF"/>
-            <w:tcMar>
-              <w:top w:w="0" w:type="dxa"/>
-              <w:bottom w:w="0" w:type="dxa"/>
-              <w:left w:w="0" w:type="dxa"/>
-              <w:right w:w="0" w:type="dxa"/>
-            </w:tcMar>
-            <w:vAlign w:val="center"/>
-          </w:tcPr>
-          <w:p>
-            <w:pPr>
-              <w:jc w:val="left"/>
-              <w:spacing w:after="0" w:before="0" w:line="240"/>
-              <w:ind w:firstLine="0" w:left="100" w:right="100"/>
-            </w:pPr>
-            <w:r xmlns:w="http://schemas.openxmlformats.org/wordprocessingml/2006/main" xmlns:wp="http://schemas.openxmlformats.org/drawingml/2006/wordprocessingDrawing" xmlns:r="http://schemas.openxmlformats.org/officeDocument/2006/relationships" xmlns:w14="http://schemas.microsoft.com/office/word/2010/wordml">
-              <w:rPr>
-                <w:rFonts w:ascii="Times New Roman" w:hAnsi="Times New Roman" w:eastAsia="Times New Roman" w:cs="Times New Roman"/>
-                <w:sz w:val="22"/>
-                <w:szCs w:val="22"/>
-                <w:color w:val="000000"/>
-              </w:rPr>
-              <w:t xml:space="preserve">32 (10.5)</w:t>
-            </w:r>
-          </w:p>
-        </w:tc>
-        <w:tc>
-          <w:tcPr>
-            <w:tcBorders/>
-            <w:shd w:val="clear" w:color="auto" w:fill="FFFFFF"/>
-            <w:tcMar>
-              <w:top w:w="0" w:type="dxa"/>
-              <w:bottom w:w="0" w:type="dxa"/>
-              <w:left w:w="0" w:type="dxa"/>
-              <w:right w:w="0" w:type="dxa"/>
-            </w:tcMar>
-            <w:vAlign w:val="center"/>
-          </w:tcPr>
-          <w:p>
-            <w:pPr>
-              <w:jc w:val="left"/>
-              <w:spacing w:after="0" w:before="0" w:line="240"/>
-              <w:ind w:firstLine="0" w:left="100" w:right="100"/>
-            </w:pPr>
-            <w:r xmlns:w="http://schemas.openxmlformats.org/wordprocessingml/2006/main" xmlns:wp="http://schemas.openxmlformats.org/drawingml/2006/wordprocessingDrawing" xmlns:r="http://schemas.openxmlformats.org/officeDocument/2006/relationships" xmlns:w14="http://schemas.microsoft.com/office/word/2010/wordml">
-              <w:rPr>
-                <w:rFonts w:ascii="Times New Roman" w:hAnsi="Times New Roman" w:eastAsia="Times New Roman" w:cs="Times New Roman"/>
-                <w:sz w:val="22"/>
-                <w:szCs w:val="22"/>
-                <w:color w:val="000000"/>
-              </w:rPr>
-              <w:t xml:space="preserve">13 (12.7)</w:t>
-            </w:r>
-          </w:p>
-        </w:tc>
-        <w:tc>
-          <w:tcPr>
-            <w:tcBorders/>
-            <w:shd w:val="clear" w:color="auto" w:fill="FFFFFF"/>
-            <w:tcMar>
-              <w:top w:w="0" w:type="dxa"/>
-              <w:bottom w:w="0" w:type="dxa"/>
-              <w:left w:w="0" w:type="dxa"/>
-              <w:right w:w="0" w:type="dxa"/>
-            </w:tcMar>
-            <w:vAlign w:val="center"/>
-          </w:tcPr>
-          <w:p>
-            <w:pPr>
-              <w:jc w:val="left"/>
-              <w:spacing w:after="0" w:before="0" w:line="240"/>
-              <w:ind w:firstLine="0" w:left="100" w:right="100"/>
-            </w:pPr>
-            <w:r xmlns:w="http://schemas.openxmlformats.org/wordprocessingml/2006/main" xmlns:wp="http://schemas.openxmlformats.org/drawingml/2006/wordprocessingDrawing" xmlns:r="http://schemas.openxmlformats.org/officeDocument/2006/relationships" xmlns:w14="http://schemas.microsoft.com/office/word/2010/wordml">
-              <w:rPr>
-                <w:rFonts w:ascii="Times New Roman" w:hAnsi="Times New Roman" w:eastAsia="Times New Roman" w:cs="Times New Roman"/>
-                <w:sz w:val="22"/>
-                <w:szCs w:val="22"/>
-                <w:color w:val="000000"/>
-              </w:rPr>
-              <w:t xml:space="preserve">11 (10.8)</w:t>
-            </w:r>
-          </w:p>
-        </w:tc>
-        <w:tc>
-          <w:tcPr>
-            <w:tcBorders/>
-            <w:shd w:val="clear" w:color="auto" w:fill="FFFFFF"/>
-            <w:tcMar>
-              <w:top w:w="0" w:type="dxa"/>
-              <w:bottom w:w="0" w:type="dxa"/>
-              <w:left w:w="0" w:type="dxa"/>
-              <w:right w:w="0" w:type="dxa"/>
-            </w:tcMar>
-            <w:vAlign w:val="center"/>
-          </w:tcPr>
-          <w:p>
-            <w:pPr>
-              <w:jc w:val="left"/>
-              <w:spacing w:after="0" w:before="0" w:line="240"/>
-              <w:ind w:firstLine="0" w:left="100" w:right="100"/>
-            </w:pPr>
-            <w:r xmlns:w="http://schemas.openxmlformats.org/wordprocessingml/2006/main" xmlns:wp="http://schemas.openxmlformats.org/drawingml/2006/wordprocessingDrawing" xmlns:r="http://schemas.openxmlformats.org/officeDocument/2006/relationships" xmlns:w14="http://schemas.microsoft.com/office/word/2010/wordml">
-              <w:rPr>
-                <w:rFonts w:ascii="Times New Roman" w:hAnsi="Times New Roman" w:eastAsia="Times New Roman" w:cs="Times New Roman"/>
-                <w:sz w:val="22"/>
-                <w:szCs w:val="22"/>
-                <w:color w:val="000000"/>
-              </w:rPr>
-              <w:t xml:space="preserve">8 (8.0)</w:t>
-            </w:r>
-          </w:p>
-        </w:tc>
-      </w:tr>
-      <w:tr>
-        <w:trPr>
-          <w:cantSplit/>
-          <w:trHeight w:val="360" w:hRule="auto"/>
-        </w:trPr>
-        <w:tc>
-          <w:tcPr>
-            <w:tcBorders/>
-            <w:shd w:val="clear" w:color="auto" w:fill="FFFFFF"/>
-            <w:tcMar>
-              <w:top w:w="0" w:type="dxa"/>
-              <w:bottom w:w="0" w:type="dxa"/>
-              <w:left w:w="0" w:type="dxa"/>
-              <w:right w:w="0" w:type="dxa"/>
-            </w:tcMar>
-            <w:vAlign w:val="center"/>
-          </w:tcPr>
-          <w:p>
-            <w:pPr>
-              <w:jc w:val="left"/>
-              <w:spacing w:after="0" w:before="0" w:line="240"/>
-              <w:ind w:firstLine="0" w:left="100" w:right="100"/>
-            </w:pPr>
-            <w:r xmlns:w="http://schemas.openxmlformats.org/wordprocessingml/2006/main" xmlns:wp="http://schemas.openxmlformats.org/drawingml/2006/wordprocessingDrawing" xmlns:r="http://schemas.openxmlformats.org/officeDocument/2006/relationships" xmlns:w14="http://schemas.microsoft.com/office/word/2010/wordml">
-              <w:rPr>
-                <w:rFonts w:ascii="Times New Roman" w:hAnsi="Times New Roman" w:eastAsia="Times New Roman" w:cs="Times New Roman"/>
-                <w:sz w:val="22"/>
-                <w:szCs w:val="22"/>
-                <w:color w:val="000000"/>
-              </w:rPr>
-              <w:t xml:space="preserve">any_other</w:t>
-            </w:r>
-          </w:p>
-        </w:tc>
-        <w:tc>
-          <w:tcPr>
-            <w:tcBorders/>
-            <w:shd w:val="clear" w:color="auto" w:fill="FFFFFF"/>
-            <w:tcMar>
-              <w:top w:w="0" w:type="dxa"/>
-              <w:bottom w:w="0" w:type="dxa"/>
-              <w:left w:w="0" w:type="dxa"/>
-              <w:right w:w="0" w:type="dxa"/>
-            </w:tcMar>
-            <w:vAlign w:val="center"/>
-          </w:tcPr>
-          <w:p>
-            <w:pPr>
-              <w:jc w:val="left"/>
-              <w:spacing w:after="0" w:before="0" w:line="240"/>
-              <w:ind w:firstLine="0" w:left="100" w:right="100"/>
-            </w:pPr>
-            <w:r xmlns:w="http://schemas.openxmlformats.org/wordprocessingml/2006/main" xmlns:wp="http://schemas.openxmlformats.org/drawingml/2006/wordprocessingDrawing" xmlns:r="http://schemas.openxmlformats.org/officeDocument/2006/relationships" xmlns:w14="http://schemas.microsoft.com/office/word/2010/wordml">
-              <w:rPr>
-                <w:rFonts w:ascii="Times New Roman" w:hAnsi="Times New Roman" w:eastAsia="Times New Roman" w:cs="Times New Roman"/>
-                <w:sz w:val="22"/>
-                <w:szCs w:val="22"/>
-                <w:color w:val="000000"/>
-              </w:rPr>
-              <w:t xml:space="preserve">144 (47.4)</w:t>
-            </w:r>
-          </w:p>
-        </w:tc>
-        <w:tc>
-          <w:tcPr>
-            <w:tcBorders/>
-            <w:shd w:val="clear" w:color="auto" w:fill="FFFFFF"/>
-            <w:tcMar>
-              <w:top w:w="0" w:type="dxa"/>
-              <w:bottom w:w="0" w:type="dxa"/>
-              <w:left w:w="0" w:type="dxa"/>
-              <w:right w:w="0" w:type="dxa"/>
-            </w:tcMar>
-            <w:vAlign w:val="center"/>
-          </w:tcPr>
-          <w:p>
-            <w:pPr>
-              <w:jc w:val="left"/>
-              <w:spacing w:after="0" w:before="0" w:line="240"/>
-              <w:ind w:firstLine="0" w:left="100" w:right="100"/>
-            </w:pPr>
-            <w:r xmlns:w="http://schemas.openxmlformats.org/wordprocessingml/2006/main" xmlns:wp="http://schemas.openxmlformats.org/drawingml/2006/wordprocessingDrawing" xmlns:r="http://schemas.openxmlformats.org/officeDocument/2006/relationships" xmlns:w14="http://schemas.microsoft.com/office/word/2010/wordml">
-              <w:rPr>
-                <w:rFonts w:ascii="Times New Roman" w:hAnsi="Times New Roman" w:eastAsia="Times New Roman" w:cs="Times New Roman"/>
-                <w:sz w:val="22"/>
-                <w:szCs w:val="22"/>
-                <w:color w:val="000000"/>
-              </w:rPr>
-              <w:t xml:space="preserve">47 (46.1)</w:t>
-            </w:r>
-          </w:p>
-        </w:tc>
-        <w:tc>
-          <w:tcPr>
-            <w:tcBorders/>
-            <w:shd w:val="clear" w:color="auto" w:fill="FFFFFF"/>
-            <w:tcMar>
-              <w:top w:w="0" w:type="dxa"/>
-              <w:bottom w:w="0" w:type="dxa"/>
-              <w:left w:w="0" w:type="dxa"/>
-              <w:right w:w="0" w:type="dxa"/>
-            </w:tcMar>
-            <w:vAlign w:val="center"/>
-          </w:tcPr>
-          <w:p>
-            <w:pPr>
-              <w:jc w:val="left"/>
-              <w:spacing w:after="0" w:before="0" w:line="240"/>
-              <w:ind w:firstLine="0" w:left="100" w:right="100"/>
-            </w:pPr>
-            <w:r xmlns:w="http://schemas.openxmlformats.org/wordprocessingml/2006/main" xmlns:wp="http://schemas.openxmlformats.org/drawingml/2006/wordprocessingDrawing" xmlns:r="http://schemas.openxmlformats.org/officeDocument/2006/relationships" xmlns:w14="http://schemas.microsoft.com/office/word/2010/wordml">
-              <w:rPr>
-                <w:rFonts w:ascii="Times New Roman" w:hAnsi="Times New Roman" w:eastAsia="Times New Roman" w:cs="Times New Roman"/>
-                <w:sz w:val="22"/>
-                <w:szCs w:val="22"/>
-                <w:color w:val="000000"/>
-              </w:rPr>
-              <w:t xml:space="preserve">45 (44.1)</w:t>
-            </w:r>
-          </w:p>
-        </w:tc>
-        <w:tc>
-          <w:tcPr>
-            <w:tcBorders/>
-            <w:shd w:val="clear" w:color="auto" w:fill="FFFFFF"/>
-            <w:tcMar>
-              <w:top w:w="0" w:type="dxa"/>
-              <w:bottom w:w="0" w:type="dxa"/>
-              <w:left w:w="0" w:type="dxa"/>
-              <w:right w:w="0" w:type="dxa"/>
-            </w:tcMar>
-            <w:vAlign w:val="center"/>
-          </w:tcPr>
-          <w:p>
-            <w:pPr>
-              <w:jc w:val="left"/>
-              <w:spacing w:after="0" w:before="0" w:line="240"/>
-              <w:ind w:firstLine="0" w:left="100" w:right="100"/>
-            </w:pPr>
-            <w:r xmlns:w="http://schemas.openxmlformats.org/wordprocessingml/2006/main" xmlns:wp="http://schemas.openxmlformats.org/drawingml/2006/wordprocessingDrawing" xmlns:r="http://schemas.openxmlformats.org/officeDocument/2006/relationships" xmlns:w14="http://schemas.microsoft.com/office/word/2010/wordml">
-              <w:rPr>
-                <w:rFonts w:ascii="Times New Roman" w:hAnsi="Times New Roman" w:eastAsia="Times New Roman" w:cs="Times New Roman"/>
-                <w:sz w:val="22"/>
-                <w:szCs w:val="22"/>
-                <w:color w:val="000000"/>
-              </w:rPr>
-              <w:t xml:space="preserve">52 (52.0)</w:t>
-            </w:r>
-          </w:p>
-        </w:tc>
-      </w:tr>
-      <w:tr>
-        <w:trPr>
-          <w:cantSplit/>
-          <w:trHeight w:val="360" w:hRule="auto"/>
-        </w:trPr>
+        body1
         <w:tc>
           <w:tcPr>
             <w:tcBorders>
-              <w:bottom w:val="single" w:sz="16" w:space="0" w:color="666666"/>
+              <w:bottom w:val="none" w:sz="0" w:space="0" w:color="000000"/>
+              <w:top w:val="none" w:sz="0" w:space="0" w:color="000000"/>
+              <w:left w:val="none" w:sz="0" w:space="0" w:color="000000"/>
+              <w:right w:val="none" w:sz="0" w:space="0" w:color="000000"/>
             </w:tcBorders>
             <w:shd w:val="clear" w:color="auto" w:fill="FFFFFF"/>
             <w:tcMar>
@@ -658,24 +269,37 @@
           <w:p>
             <w:pPr>
               <w:jc w:val="left"/>
+              <w:keepNext/>
+              <w:pBdr>
+                <w:bottom w:val="none" w:sz="0" w:space="0" w:color="000000"/>
+                <w:top w:val="none" w:sz="0" w:space="0" w:color="000000"/>
+                <w:left w:val="none" w:sz="0" w:space="0" w:color="000000"/>
+                <w:right w:val="none" w:sz="0" w:space="0" w:color="000000"/>
+              </w:pBdr>
               <w:spacing w:after="0" w:before="0" w:line="240"/>
               <w:ind w:firstLine="0" w:left="100" w:right="100"/>
             </w:pPr>
-            <w:r xmlns:w="http://schemas.openxmlformats.org/wordprocessingml/2006/main" xmlns:wp="http://schemas.openxmlformats.org/drawingml/2006/wordprocessingDrawing" xmlns:r="http://schemas.openxmlformats.org/officeDocument/2006/relationships" xmlns:w14="http://schemas.microsoft.com/office/word/2010/wordml">
+            <w:r>
               <w:rPr>
                 <w:rFonts w:ascii="Times New Roman" w:hAnsi="Times New Roman" w:eastAsia="Times New Roman" w:cs="Times New Roman"/>
+                <w:i w:val="false"/>
+                <w:b w:val="false"/>
+                <w:u w:val="none"/>
                 <w:sz w:val="22"/>
                 <w:szCs w:val="22"/>
                 <w:color w:val="000000"/>
               </w:rPr>
-              <w:t xml:space="preserve">all_none</w:t>
+              <w:t xml:space="preserve">any_case_management</w:t>
             </w:r>
           </w:p>
         </w:tc>
         <w:tc>
           <w:tcPr>
             <w:tcBorders>
-              <w:bottom w:val="single" w:sz="16" w:space="0" w:color="666666"/>
+              <w:bottom w:val="none" w:sz="0" w:space="0" w:color="000000"/>
+              <w:top w:val="none" w:sz="0" w:space="0" w:color="000000"/>
+              <w:left w:val="none" w:sz="0" w:space="0" w:color="000000"/>
+              <w:right w:val="none" w:sz="0" w:space="0" w:color="000000"/>
             </w:tcBorders>
             <w:shd w:val="clear" w:color="auto" w:fill="FFFFFF"/>
             <w:tcMar>
@@ -689,24 +313,37 @@
           <w:p>
             <w:pPr>
               <w:jc w:val="left"/>
+              <w:keepNext/>
+              <w:pBdr>
+                <w:bottom w:val="none" w:sz="0" w:space="0" w:color="000000"/>
+                <w:top w:val="none" w:sz="0" w:space="0" w:color="000000"/>
+                <w:left w:val="none" w:sz="0" w:space="0" w:color="000000"/>
+                <w:right w:val="none" w:sz="0" w:space="0" w:color="000000"/>
+              </w:pBdr>
               <w:spacing w:after="0" w:before="0" w:line="240"/>
               <w:ind w:firstLine="0" w:left="100" w:right="100"/>
             </w:pPr>
-            <w:r xmlns:w="http://schemas.openxmlformats.org/wordprocessingml/2006/main" xmlns:wp="http://schemas.openxmlformats.org/drawingml/2006/wordprocessingDrawing" xmlns:r="http://schemas.openxmlformats.org/officeDocument/2006/relationships" xmlns:w14="http://schemas.microsoft.com/office/word/2010/wordml">
+            <w:r>
               <w:rPr>
                 <w:rFonts w:ascii="Times New Roman" w:hAnsi="Times New Roman" w:eastAsia="Times New Roman" w:cs="Times New Roman"/>
+                <w:i w:val="false"/>
+                <w:b w:val="false"/>
+                <w:u w:val="none"/>
                 <w:sz w:val="22"/>
                 <w:szCs w:val="22"/>
                 <w:color w:val="000000"/>
               </w:rPr>
-              <w:t xml:space="preserve">69 (22.7)</w:t>
+              <w:t xml:space="preserve">268 (73.2)</w:t>
             </w:r>
           </w:p>
         </w:tc>
         <w:tc>
           <w:tcPr>
             <w:tcBorders>
-              <w:bottom w:val="single" w:sz="16" w:space="0" w:color="666666"/>
+              <w:bottom w:val="none" w:sz="0" w:space="0" w:color="000000"/>
+              <w:top w:val="none" w:sz="0" w:space="0" w:color="000000"/>
+              <w:left w:val="none" w:sz="0" w:space="0" w:color="000000"/>
+              <w:right w:val="none" w:sz="0" w:space="0" w:color="000000"/>
             </w:tcBorders>
             <w:shd w:val="clear" w:color="auto" w:fill="FFFFFF"/>
             <w:tcMar>
@@ -720,24 +357,37 @@
           <w:p>
             <w:pPr>
               <w:jc w:val="left"/>
+              <w:keepNext/>
+              <w:pBdr>
+                <w:bottom w:val="none" w:sz="0" w:space="0" w:color="000000"/>
+                <w:top w:val="none" w:sz="0" w:space="0" w:color="000000"/>
+                <w:left w:val="none" w:sz="0" w:space="0" w:color="000000"/>
+                <w:right w:val="none" w:sz="0" w:space="0" w:color="000000"/>
+              </w:pBdr>
               <w:spacing w:after="0" w:before="0" w:line="240"/>
               <w:ind w:firstLine="0" w:left="100" w:right="100"/>
             </w:pPr>
-            <w:r xmlns:w="http://schemas.openxmlformats.org/wordprocessingml/2006/main" xmlns:wp="http://schemas.openxmlformats.org/drawingml/2006/wordprocessingDrawing" xmlns:r="http://schemas.openxmlformats.org/officeDocument/2006/relationships" xmlns:w14="http://schemas.microsoft.com/office/word/2010/wordml">
+            <w:r>
               <w:rPr>
                 <w:rFonts w:ascii="Times New Roman" w:hAnsi="Times New Roman" w:eastAsia="Times New Roman" w:cs="Times New Roman"/>
+                <w:i w:val="false"/>
+                <w:b w:val="false"/>
+                <w:u w:val="none"/>
                 <w:sz w:val="22"/>
                 <w:szCs w:val="22"/>
                 <w:color w:val="000000"/>
               </w:rPr>
-              <w:t xml:space="preserve">20 (19.6)</w:t>
+              <w:t xml:space="preserve">93 (75.6)</w:t>
             </w:r>
           </w:p>
         </w:tc>
         <w:tc>
           <w:tcPr>
             <w:tcBorders>
-              <w:bottom w:val="single" w:sz="16" w:space="0" w:color="666666"/>
+              <w:bottom w:val="none" w:sz="0" w:space="0" w:color="000000"/>
+              <w:top w:val="none" w:sz="0" w:space="0" w:color="000000"/>
+              <w:left w:val="none" w:sz="0" w:space="0" w:color="000000"/>
+              <w:right w:val="none" w:sz="0" w:space="0" w:color="000000"/>
             </w:tcBorders>
             <w:shd w:val="clear" w:color="auto" w:fill="FFFFFF"/>
             <w:tcMar>
@@ -751,24 +401,37 @@
           <w:p>
             <w:pPr>
               <w:jc w:val="left"/>
+              <w:keepNext/>
+              <w:pBdr>
+                <w:bottom w:val="none" w:sz="0" w:space="0" w:color="000000"/>
+                <w:top w:val="none" w:sz="0" w:space="0" w:color="000000"/>
+                <w:left w:val="none" w:sz="0" w:space="0" w:color="000000"/>
+                <w:right w:val="none" w:sz="0" w:space="0" w:color="000000"/>
+              </w:pBdr>
               <w:spacing w:after="0" w:before="0" w:line="240"/>
               <w:ind w:firstLine="0" w:left="100" w:right="100"/>
             </w:pPr>
-            <w:r xmlns:w="http://schemas.openxmlformats.org/wordprocessingml/2006/main" xmlns:wp="http://schemas.openxmlformats.org/drawingml/2006/wordprocessingDrawing" xmlns:r="http://schemas.openxmlformats.org/officeDocument/2006/relationships" xmlns:w14="http://schemas.microsoft.com/office/word/2010/wordml">
+            <w:r>
               <w:rPr>
                 <w:rFonts w:ascii="Times New Roman" w:hAnsi="Times New Roman" w:eastAsia="Times New Roman" w:cs="Times New Roman"/>
+                <w:i w:val="false"/>
+                <w:b w:val="false"/>
+                <w:u w:val="none"/>
                 <w:sz w:val="22"/>
                 <w:szCs w:val="22"/>
                 <w:color w:val="000000"/>
               </w:rPr>
-              <w:t xml:space="preserve">28 (27.5)</w:t>
+              <w:t xml:space="preserve">86 (70.5)</w:t>
             </w:r>
           </w:p>
         </w:tc>
         <w:tc>
           <w:tcPr>
             <w:tcBorders>
-              <w:bottom w:val="single" w:sz="16" w:space="0" w:color="666666"/>
+              <w:bottom w:val="none" w:sz="0" w:space="0" w:color="000000"/>
+              <w:top w:val="none" w:sz="0" w:space="0" w:color="000000"/>
+              <w:left w:val="none" w:sz="0" w:space="0" w:color="000000"/>
+              <w:right w:val="none" w:sz="0" w:space="0" w:color="000000"/>
             </w:tcBorders>
             <w:shd w:val="clear" w:color="auto" w:fill="FFFFFF"/>
             <w:tcMar>
@@ -782,17 +445,708 @@
           <w:p>
             <w:pPr>
               <w:jc w:val="left"/>
+              <w:keepNext/>
+              <w:pBdr>
+                <w:bottom w:val="none" w:sz="0" w:space="0" w:color="000000"/>
+                <w:top w:val="none" w:sz="0" w:space="0" w:color="000000"/>
+                <w:left w:val="none" w:sz="0" w:space="0" w:color="000000"/>
+                <w:right w:val="none" w:sz="0" w:space="0" w:color="000000"/>
+              </w:pBdr>
               <w:spacing w:after="0" w:before="0" w:line="240"/>
               <w:ind w:firstLine="0" w:left="100" w:right="100"/>
             </w:pPr>
-            <w:r xmlns:w="http://schemas.openxmlformats.org/wordprocessingml/2006/main" xmlns:wp="http://schemas.openxmlformats.org/drawingml/2006/wordprocessingDrawing" xmlns:r="http://schemas.openxmlformats.org/officeDocument/2006/relationships" xmlns:w14="http://schemas.microsoft.com/office/word/2010/wordml">
+            <w:r>
               <w:rPr>
                 <w:rFonts w:ascii="Times New Roman" w:hAnsi="Times New Roman" w:eastAsia="Times New Roman" w:cs="Times New Roman"/>
+                <w:i w:val="false"/>
+                <w:b w:val="false"/>
+                <w:u w:val="none"/>
                 <w:sz w:val="22"/>
                 <w:szCs w:val="22"/>
                 <w:color w:val="000000"/>
               </w:rPr>
-              <w:t xml:space="preserve">21 (21.0)</w:t>
+              <w:t xml:space="preserve">89 (73.6)</w:t>
+            </w:r>
+          </w:p>
+        </w:tc>
+      </w:tr>
+      <w:tr>
+        <w:trPr>
+          <w:cantSplit/>
+          <w:trHeight w:val="360" w:hRule="auto"/>
+        </w:trPr>
+        body2
+        <w:tc>
+          <w:tcPr>
+            <w:tcBorders>
+              <w:bottom w:val="none" w:sz="0" w:space="0" w:color="000000"/>
+              <w:top w:val="none" w:sz="0" w:space="0" w:color="000000"/>
+              <w:left w:val="none" w:sz="0" w:space="0" w:color="000000"/>
+              <w:right w:val="none" w:sz="0" w:space="0" w:color="000000"/>
+            </w:tcBorders>
+            <w:shd w:val="clear" w:color="auto" w:fill="FFFFFF"/>
+            <w:tcMar>
+              <w:top w:w="0" w:type="dxa"/>
+              <w:bottom w:w="0" w:type="dxa"/>
+              <w:left w:w="0" w:type="dxa"/>
+              <w:right w:w="0" w:type="dxa"/>
+            </w:tcMar>
+            <w:vAlign w:val="center"/>
+          </w:tcPr>
+          <w:p>
+            <w:pPr>
+              <w:jc w:val="left"/>
+              <w:keepNext/>
+              <w:pBdr>
+                <w:bottom w:val="none" w:sz="0" w:space="0" w:color="000000"/>
+                <w:top w:val="none" w:sz="0" w:space="0" w:color="000000"/>
+                <w:left w:val="none" w:sz="0" w:space="0" w:color="000000"/>
+                <w:right w:val="none" w:sz="0" w:space="0" w:color="000000"/>
+              </w:pBdr>
+              <w:spacing w:after="0" w:before="0" w:line="240"/>
+              <w:ind w:firstLine="0" w:left="100" w:right="100"/>
+            </w:pPr>
+            <w:r>
+              <w:rPr>
+                <w:rFonts w:ascii="Times New Roman" w:hAnsi="Times New Roman" w:eastAsia="Times New Roman" w:cs="Times New Roman"/>
+                <w:i w:val="false"/>
+                <w:b w:val="false"/>
+                <w:u w:val="none"/>
+                <w:sz w:val="22"/>
+                <w:szCs w:val="22"/>
+                <w:color w:val="000000"/>
+              </w:rPr>
+              <w:t xml:space="preserve">any_crisis_management</w:t>
+            </w:r>
+          </w:p>
+        </w:tc>
+        <w:tc>
+          <w:tcPr>
+            <w:tcBorders>
+              <w:bottom w:val="none" w:sz="0" w:space="0" w:color="000000"/>
+              <w:top w:val="none" w:sz="0" w:space="0" w:color="000000"/>
+              <w:left w:val="none" w:sz="0" w:space="0" w:color="000000"/>
+              <w:right w:val="none" w:sz="0" w:space="0" w:color="000000"/>
+            </w:tcBorders>
+            <w:shd w:val="clear" w:color="auto" w:fill="FFFFFF"/>
+            <w:tcMar>
+              <w:top w:w="0" w:type="dxa"/>
+              <w:bottom w:w="0" w:type="dxa"/>
+              <w:left w:w="0" w:type="dxa"/>
+              <w:right w:w="0" w:type="dxa"/>
+            </w:tcMar>
+            <w:vAlign w:val="center"/>
+          </w:tcPr>
+          <w:p>
+            <w:pPr>
+              <w:jc w:val="left"/>
+              <w:keepNext/>
+              <w:pBdr>
+                <w:bottom w:val="none" w:sz="0" w:space="0" w:color="000000"/>
+                <w:top w:val="none" w:sz="0" w:space="0" w:color="000000"/>
+                <w:left w:val="none" w:sz="0" w:space="0" w:color="000000"/>
+                <w:right w:val="none" w:sz="0" w:space="0" w:color="000000"/>
+              </w:pBdr>
+              <w:spacing w:after="0" w:before="0" w:line="240"/>
+              <w:ind w:firstLine="0" w:left="100" w:right="100"/>
+            </w:pPr>
+            <w:r>
+              <w:rPr>
+                <w:rFonts w:ascii="Times New Roman" w:hAnsi="Times New Roman" w:eastAsia="Times New Roman" w:cs="Times New Roman"/>
+                <w:i w:val="false"/>
+                <w:b w:val="false"/>
+                <w:u w:val="none"/>
+                <w:sz w:val="22"/>
+                <w:szCs w:val="22"/>
+                <w:color w:val="000000"/>
+              </w:rPr>
+              <w:t xml:space="preserve">34 (9.3)</w:t>
+            </w:r>
+          </w:p>
+        </w:tc>
+        <w:tc>
+          <w:tcPr>
+            <w:tcBorders>
+              <w:bottom w:val="none" w:sz="0" w:space="0" w:color="000000"/>
+              <w:top w:val="none" w:sz="0" w:space="0" w:color="000000"/>
+              <w:left w:val="none" w:sz="0" w:space="0" w:color="000000"/>
+              <w:right w:val="none" w:sz="0" w:space="0" w:color="000000"/>
+            </w:tcBorders>
+            <w:shd w:val="clear" w:color="auto" w:fill="FFFFFF"/>
+            <w:tcMar>
+              <w:top w:w="0" w:type="dxa"/>
+              <w:bottom w:w="0" w:type="dxa"/>
+              <w:left w:w="0" w:type="dxa"/>
+              <w:right w:w="0" w:type="dxa"/>
+            </w:tcMar>
+            <w:vAlign w:val="center"/>
+          </w:tcPr>
+          <w:p>
+            <w:pPr>
+              <w:jc w:val="left"/>
+              <w:keepNext/>
+              <w:pBdr>
+                <w:bottom w:val="none" w:sz="0" w:space="0" w:color="000000"/>
+                <w:top w:val="none" w:sz="0" w:space="0" w:color="000000"/>
+                <w:left w:val="none" w:sz="0" w:space="0" w:color="000000"/>
+                <w:right w:val="none" w:sz="0" w:space="0" w:color="000000"/>
+              </w:pBdr>
+              <w:spacing w:after="0" w:before="0" w:line="240"/>
+              <w:ind w:firstLine="0" w:left="100" w:right="100"/>
+            </w:pPr>
+            <w:r>
+              <w:rPr>
+                <w:rFonts w:ascii="Times New Roman" w:hAnsi="Times New Roman" w:eastAsia="Times New Roman" w:cs="Times New Roman"/>
+                <w:i w:val="false"/>
+                <w:b w:val="false"/>
+                <w:u w:val="none"/>
+                <w:sz w:val="22"/>
+                <w:szCs w:val="22"/>
+                <w:color w:val="000000"/>
+              </w:rPr>
+              <w:t xml:space="preserve">13 (10.6)</w:t>
+            </w:r>
+          </w:p>
+        </w:tc>
+        <w:tc>
+          <w:tcPr>
+            <w:tcBorders>
+              <w:bottom w:val="none" w:sz="0" w:space="0" w:color="000000"/>
+              <w:top w:val="none" w:sz="0" w:space="0" w:color="000000"/>
+              <w:left w:val="none" w:sz="0" w:space="0" w:color="000000"/>
+              <w:right w:val="none" w:sz="0" w:space="0" w:color="000000"/>
+            </w:tcBorders>
+            <w:shd w:val="clear" w:color="auto" w:fill="FFFFFF"/>
+            <w:tcMar>
+              <w:top w:w="0" w:type="dxa"/>
+              <w:bottom w:w="0" w:type="dxa"/>
+              <w:left w:w="0" w:type="dxa"/>
+              <w:right w:w="0" w:type="dxa"/>
+            </w:tcMar>
+            <w:vAlign w:val="center"/>
+          </w:tcPr>
+          <w:p>
+            <w:pPr>
+              <w:jc w:val="left"/>
+              <w:keepNext/>
+              <w:pBdr>
+                <w:bottom w:val="none" w:sz="0" w:space="0" w:color="000000"/>
+                <w:top w:val="none" w:sz="0" w:space="0" w:color="000000"/>
+                <w:left w:val="none" w:sz="0" w:space="0" w:color="000000"/>
+                <w:right w:val="none" w:sz="0" w:space="0" w:color="000000"/>
+              </w:pBdr>
+              <w:spacing w:after="0" w:before="0" w:line="240"/>
+              <w:ind w:firstLine="0" w:left="100" w:right="100"/>
+            </w:pPr>
+            <w:r>
+              <w:rPr>
+                <w:rFonts w:ascii="Times New Roman" w:hAnsi="Times New Roman" w:eastAsia="Times New Roman" w:cs="Times New Roman"/>
+                <w:i w:val="false"/>
+                <w:b w:val="false"/>
+                <w:u w:val="none"/>
+                <w:sz w:val="22"/>
+                <w:szCs w:val="22"/>
+                <w:color w:val="000000"/>
+              </w:rPr>
+              <w:t xml:space="preserve">12 (9.8)</w:t>
+            </w:r>
+          </w:p>
+        </w:tc>
+        <w:tc>
+          <w:tcPr>
+            <w:tcBorders>
+              <w:bottom w:val="none" w:sz="0" w:space="0" w:color="000000"/>
+              <w:top w:val="none" w:sz="0" w:space="0" w:color="000000"/>
+              <w:left w:val="none" w:sz="0" w:space="0" w:color="000000"/>
+              <w:right w:val="none" w:sz="0" w:space="0" w:color="000000"/>
+            </w:tcBorders>
+            <w:shd w:val="clear" w:color="auto" w:fill="FFFFFF"/>
+            <w:tcMar>
+              <w:top w:w="0" w:type="dxa"/>
+              <w:bottom w:w="0" w:type="dxa"/>
+              <w:left w:w="0" w:type="dxa"/>
+              <w:right w:w="0" w:type="dxa"/>
+            </w:tcMar>
+            <w:vAlign w:val="center"/>
+          </w:tcPr>
+          <w:p>
+            <w:pPr>
+              <w:jc w:val="left"/>
+              <w:keepNext/>
+              <w:pBdr>
+                <w:bottom w:val="none" w:sz="0" w:space="0" w:color="000000"/>
+                <w:top w:val="none" w:sz="0" w:space="0" w:color="000000"/>
+                <w:left w:val="none" w:sz="0" w:space="0" w:color="000000"/>
+                <w:right w:val="none" w:sz="0" w:space="0" w:color="000000"/>
+              </w:pBdr>
+              <w:spacing w:after="0" w:before="0" w:line="240"/>
+              <w:ind w:firstLine="0" w:left="100" w:right="100"/>
+            </w:pPr>
+            <w:r>
+              <w:rPr>
+                <w:rFonts w:ascii="Times New Roman" w:hAnsi="Times New Roman" w:eastAsia="Times New Roman" w:cs="Times New Roman"/>
+                <w:i w:val="false"/>
+                <w:b w:val="false"/>
+                <w:u w:val="none"/>
+                <w:sz w:val="22"/>
+                <w:szCs w:val="22"/>
+                <w:color w:val="000000"/>
+              </w:rPr>
+              <w:t xml:space="preserve">9 (7.4)</w:t>
+            </w:r>
+          </w:p>
+        </w:tc>
+      </w:tr>
+      <w:tr>
+        <w:trPr>
+          <w:cantSplit/>
+          <w:trHeight w:val="360" w:hRule="auto"/>
+        </w:trPr>
+        body3
+        <w:tc>
+          <w:tcPr>
+            <w:tcBorders>
+              <w:bottom w:val="none" w:sz="0" w:space="0" w:color="000000"/>
+              <w:top w:val="none" w:sz="0" w:space="0" w:color="000000"/>
+              <w:left w:val="none" w:sz="0" w:space="0" w:color="000000"/>
+              <w:right w:val="none" w:sz="0" w:space="0" w:color="000000"/>
+            </w:tcBorders>
+            <w:shd w:val="clear" w:color="auto" w:fill="FFFFFF"/>
+            <w:tcMar>
+              <w:top w:w="0" w:type="dxa"/>
+              <w:bottom w:w="0" w:type="dxa"/>
+              <w:left w:w="0" w:type="dxa"/>
+              <w:right w:w="0" w:type="dxa"/>
+            </w:tcMar>
+            <w:vAlign w:val="center"/>
+          </w:tcPr>
+          <w:p>
+            <w:pPr>
+              <w:jc w:val="left"/>
+              <w:keepNext/>
+              <w:pBdr>
+                <w:bottom w:val="none" w:sz="0" w:space="0" w:color="000000"/>
+                <w:top w:val="none" w:sz="0" w:space="0" w:color="000000"/>
+                <w:left w:val="none" w:sz="0" w:space="0" w:color="000000"/>
+                <w:right w:val="none" w:sz="0" w:space="0" w:color="000000"/>
+              </w:pBdr>
+              <w:spacing w:after="0" w:before="0" w:line="240"/>
+              <w:ind w:firstLine="0" w:left="100" w:right="100"/>
+            </w:pPr>
+            <w:r>
+              <w:rPr>
+                <w:rFonts w:ascii="Times New Roman" w:hAnsi="Times New Roman" w:eastAsia="Times New Roman" w:cs="Times New Roman"/>
+                <w:i w:val="false"/>
+                <w:b w:val="false"/>
+                <w:u w:val="none"/>
+                <w:sz w:val="22"/>
+                <w:szCs w:val="22"/>
+                <w:color w:val="000000"/>
+              </w:rPr>
+              <w:t xml:space="preserve">any_other</w:t>
+            </w:r>
+          </w:p>
+        </w:tc>
+        <w:tc>
+          <w:tcPr>
+            <w:tcBorders>
+              <w:bottom w:val="none" w:sz="0" w:space="0" w:color="000000"/>
+              <w:top w:val="none" w:sz="0" w:space="0" w:color="000000"/>
+              <w:left w:val="none" w:sz="0" w:space="0" w:color="000000"/>
+              <w:right w:val="none" w:sz="0" w:space="0" w:color="000000"/>
+            </w:tcBorders>
+            <w:shd w:val="clear" w:color="auto" w:fill="FFFFFF"/>
+            <w:tcMar>
+              <w:top w:w="0" w:type="dxa"/>
+              <w:bottom w:w="0" w:type="dxa"/>
+              <w:left w:w="0" w:type="dxa"/>
+              <w:right w:w="0" w:type="dxa"/>
+            </w:tcMar>
+            <w:vAlign w:val="center"/>
+          </w:tcPr>
+          <w:p>
+            <w:pPr>
+              <w:jc w:val="left"/>
+              <w:keepNext/>
+              <w:pBdr>
+                <w:bottom w:val="none" w:sz="0" w:space="0" w:color="000000"/>
+                <w:top w:val="none" w:sz="0" w:space="0" w:color="000000"/>
+                <w:left w:val="none" w:sz="0" w:space="0" w:color="000000"/>
+                <w:right w:val="none" w:sz="0" w:space="0" w:color="000000"/>
+              </w:pBdr>
+              <w:spacing w:after="0" w:before="0" w:line="240"/>
+              <w:ind w:firstLine="0" w:left="100" w:right="100"/>
+            </w:pPr>
+            <w:r>
+              <w:rPr>
+                <w:rFonts w:ascii="Times New Roman" w:hAnsi="Times New Roman" w:eastAsia="Times New Roman" w:cs="Times New Roman"/>
+                <w:i w:val="false"/>
+                <w:b w:val="false"/>
+                <w:u w:val="none"/>
+                <w:sz w:val="22"/>
+                <w:szCs w:val="22"/>
+                <w:color w:val="000000"/>
+              </w:rPr>
+              <w:t xml:space="preserve">174 (47.5)</w:t>
+            </w:r>
+          </w:p>
+        </w:tc>
+        <w:tc>
+          <w:tcPr>
+            <w:tcBorders>
+              <w:bottom w:val="none" w:sz="0" w:space="0" w:color="000000"/>
+              <w:top w:val="none" w:sz="0" w:space="0" w:color="000000"/>
+              <w:left w:val="none" w:sz="0" w:space="0" w:color="000000"/>
+              <w:right w:val="none" w:sz="0" w:space="0" w:color="000000"/>
+            </w:tcBorders>
+            <w:shd w:val="clear" w:color="auto" w:fill="FFFFFF"/>
+            <w:tcMar>
+              <w:top w:w="0" w:type="dxa"/>
+              <w:bottom w:w="0" w:type="dxa"/>
+              <w:left w:w="0" w:type="dxa"/>
+              <w:right w:w="0" w:type="dxa"/>
+            </w:tcMar>
+            <w:vAlign w:val="center"/>
+          </w:tcPr>
+          <w:p>
+            <w:pPr>
+              <w:jc w:val="left"/>
+              <w:keepNext/>
+              <w:pBdr>
+                <w:bottom w:val="none" w:sz="0" w:space="0" w:color="000000"/>
+                <w:top w:val="none" w:sz="0" w:space="0" w:color="000000"/>
+                <w:left w:val="none" w:sz="0" w:space="0" w:color="000000"/>
+                <w:right w:val="none" w:sz="0" w:space="0" w:color="000000"/>
+              </w:pBdr>
+              <w:spacing w:after="0" w:before="0" w:line="240"/>
+              <w:ind w:firstLine="0" w:left="100" w:right="100"/>
+            </w:pPr>
+            <w:r>
+              <w:rPr>
+                <w:rFonts w:ascii="Times New Roman" w:hAnsi="Times New Roman" w:eastAsia="Times New Roman" w:cs="Times New Roman"/>
+                <w:i w:val="false"/>
+                <w:b w:val="false"/>
+                <w:u w:val="none"/>
+                <w:sz w:val="22"/>
+                <w:szCs w:val="22"/>
+                <w:color w:val="000000"/>
+              </w:rPr>
+              <w:t xml:space="preserve">61 (49.6)</w:t>
+            </w:r>
+          </w:p>
+        </w:tc>
+        <w:tc>
+          <w:tcPr>
+            <w:tcBorders>
+              <w:bottom w:val="none" w:sz="0" w:space="0" w:color="000000"/>
+              <w:top w:val="none" w:sz="0" w:space="0" w:color="000000"/>
+              <w:left w:val="none" w:sz="0" w:space="0" w:color="000000"/>
+              <w:right w:val="none" w:sz="0" w:space="0" w:color="000000"/>
+            </w:tcBorders>
+            <w:shd w:val="clear" w:color="auto" w:fill="FFFFFF"/>
+            <w:tcMar>
+              <w:top w:w="0" w:type="dxa"/>
+              <w:bottom w:w="0" w:type="dxa"/>
+              <w:left w:w="0" w:type="dxa"/>
+              <w:right w:w="0" w:type="dxa"/>
+            </w:tcMar>
+            <w:vAlign w:val="center"/>
+          </w:tcPr>
+          <w:p>
+            <w:pPr>
+              <w:jc w:val="left"/>
+              <w:keepNext/>
+              <w:pBdr>
+                <w:bottom w:val="none" w:sz="0" w:space="0" w:color="000000"/>
+                <w:top w:val="none" w:sz="0" w:space="0" w:color="000000"/>
+                <w:left w:val="none" w:sz="0" w:space="0" w:color="000000"/>
+                <w:right w:val="none" w:sz="0" w:space="0" w:color="000000"/>
+              </w:pBdr>
+              <w:spacing w:after="0" w:before="0" w:line="240"/>
+              <w:ind w:firstLine="0" w:left="100" w:right="100"/>
+            </w:pPr>
+            <w:r>
+              <w:rPr>
+                <w:rFonts w:ascii="Times New Roman" w:hAnsi="Times New Roman" w:eastAsia="Times New Roman" w:cs="Times New Roman"/>
+                <w:i w:val="false"/>
+                <w:b w:val="false"/>
+                <w:u w:val="none"/>
+                <w:sz w:val="22"/>
+                <w:szCs w:val="22"/>
+                <w:color w:val="000000"/>
+              </w:rPr>
+              <w:t xml:space="preserve">53 (43.4)</w:t>
+            </w:r>
+          </w:p>
+        </w:tc>
+        <w:tc>
+          <w:tcPr>
+            <w:tcBorders>
+              <w:bottom w:val="none" w:sz="0" w:space="0" w:color="000000"/>
+              <w:top w:val="none" w:sz="0" w:space="0" w:color="000000"/>
+              <w:left w:val="none" w:sz="0" w:space="0" w:color="000000"/>
+              <w:right w:val="none" w:sz="0" w:space="0" w:color="000000"/>
+            </w:tcBorders>
+            <w:shd w:val="clear" w:color="auto" w:fill="FFFFFF"/>
+            <w:tcMar>
+              <w:top w:w="0" w:type="dxa"/>
+              <w:bottom w:w="0" w:type="dxa"/>
+              <w:left w:w="0" w:type="dxa"/>
+              <w:right w:w="0" w:type="dxa"/>
+            </w:tcMar>
+            <w:vAlign w:val="center"/>
+          </w:tcPr>
+          <w:p>
+            <w:pPr>
+              <w:jc w:val="left"/>
+              <w:keepNext/>
+              <w:pBdr>
+                <w:bottom w:val="none" w:sz="0" w:space="0" w:color="000000"/>
+                <w:top w:val="none" w:sz="0" w:space="0" w:color="000000"/>
+                <w:left w:val="none" w:sz="0" w:space="0" w:color="000000"/>
+                <w:right w:val="none" w:sz="0" w:space="0" w:color="000000"/>
+              </w:pBdr>
+              <w:spacing w:after="0" w:before="0" w:line="240"/>
+              <w:ind w:firstLine="0" w:left="100" w:right="100"/>
+            </w:pPr>
+            <w:r>
+              <w:rPr>
+                <w:rFonts w:ascii="Times New Roman" w:hAnsi="Times New Roman" w:eastAsia="Times New Roman" w:cs="Times New Roman"/>
+                <w:i w:val="false"/>
+                <w:b w:val="false"/>
+                <w:u w:val="none"/>
+                <w:sz w:val="22"/>
+                <w:szCs w:val="22"/>
+                <w:color w:val="000000"/>
+              </w:rPr>
+              <w:t xml:space="preserve">60 (49.6)</w:t>
+            </w:r>
+          </w:p>
+        </w:tc>
+      </w:tr>
+      <w:tr>
+        <w:trPr>
+          <w:cantSplit/>
+          <w:trHeight w:val="360" w:hRule="auto"/>
+        </w:trPr>
+        body4
+        <w:tc>
+          <w:tcPr>
+            <w:tcBorders>
+              <w:bottom w:val="single" w:sz="16" w:space="0" w:color="666666"/>
+              <w:top w:val="none" w:sz="0" w:space="0" w:color="000000"/>
+              <w:left w:val="none" w:sz="0" w:space="0" w:color="000000"/>
+              <w:right w:val="none" w:sz="0" w:space="0" w:color="000000"/>
+            </w:tcBorders>
+            <w:shd w:val="clear" w:color="auto" w:fill="FFFFFF"/>
+            <w:tcMar>
+              <w:top w:w="0" w:type="dxa"/>
+              <w:bottom w:w="0" w:type="dxa"/>
+              <w:left w:w="0" w:type="dxa"/>
+              <w:right w:w="0" w:type="dxa"/>
+            </w:tcMar>
+            <w:vAlign w:val="center"/>
+          </w:tcPr>
+          <w:p>
+            <w:pPr>
+              <w:jc w:val="left"/>
+              <w:keepNext/>
+              <w:pBdr>
+                <w:bottom w:val="none" w:sz="0" w:space="0" w:color="000000"/>
+                <w:top w:val="none" w:sz="0" w:space="0" w:color="000000"/>
+                <w:left w:val="none" w:sz="0" w:space="0" w:color="000000"/>
+                <w:right w:val="none" w:sz="0" w:space="0" w:color="000000"/>
+              </w:pBdr>
+              <w:spacing w:after="0" w:before="0" w:line="240"/>
+              <w:ind w:firstLine="0" w:left="100" w:right="100"/>
+            </w:pPr>
+            <w:r>
+              <w:rPr>
+                <w:rFonts w:ascii="Times New Roman" w:hAnsi="Times New Roman" w:eastAsia="Times New Roman" w:cs="Times New Roman"/>
+                <w:i w:val="false"/>
+                <w:b w:val="false"/>
+                <w:u w:val="none"/>
+                <w:sz w:val="22"/>
+                <w:szCs w:val="22"/>
+                <w:color w:val="000000"/>
+              </w:rPr>
+              <w:t xml:space="preserve">all_none</w:t>
+            </w:r>
+          </w:p>
+        </w:tc>
+        <w:tc>
+          <w:tcPr>
+            <w:tcBorders>
+              <w:bottom w:val="single" w:sz="16" w:space="0" w:color="666666"/>
+              <w:top w:val="none" w:sz="0" w:space="0" w:color="000000"/>
+              <w:left w:val="none" w:sz="0" w:space="0" w:color="000000"/>
+              <w:right w:val="none" w:sz="0" w:space="0" w:color="000000"/>
+            </w:tcBorders>
+            <w:shd w:val="clear" w:color="auto" w:fill="FFFFFF"/>
+            <w:tcMar>
+              <w:top w:w="0" w:type="dxa"/>
+              <w:bottom w:w="0" w:type="dxa"/>
+              <w:left w:w="0" w:type="dxa"/>
+              <w:right w:w="0" w:type="dxa"/>
+            </w:tcMar>
+            <w:vAlign w:val="center"/>
+          </w:tcPr>
+          <w:p>
+            <w:pPr>
+              <w:jc w:val="left"/>
+              <w:keepNext/>
+              <w:pBdr>
+                <w:bottom w:val="none" w:sz="0" w:space="0" w:color="000000"/>
+                <w:top w:val="none" w:sz="0" w:space="0" w:color="000000"/>
+                <w:left w:val="none" w:sz="0" w:space="0" w:color="000000"/>
+                <w:right w:val="none" w:sz="0" w:space="0" w:color="000000"/>
+              </w:pBdr>
+              <w:spacing w:after="0" w:before="0" w:line="240"/>
+              <w:ind w:firstLine="0" w:left="100" w:right="100"/>
+            </w:pPr>
+            <w:r>
+              <w:rPr>
+                <w:rFonts w:ascii="Times New Roman" w:hAnsi="Times New Roman" w:eastAsia="Times New Roman" w:cs="Times New Roman"/>
+                <w:i w:val="false"/>
+                <w:b w:val="false"/>
+                <w:u w:val="none"/>
+                <w:sz w:val="22"/>
+                <w:szCs w:val="22"/>
+                <w:color w:val="000000"/>
+              </w:rPr>
+              <w:t xml:space="preserve">81 (22.1)</w:t>
+            </w:r>
+          </w:p>
+        </w:tc>
+        <w:tc>
+          <w:tcPr>
+            <w:tcBorders>
+              <w:bottom w:val="single" w:sz="16" w:space="0" w:color="666666"/>
+              <w:top w:val="none" w:sz="0" w:space="0" w:color="000000"/>
+              <w:left w:val="none" w:sz="0" w:space="0" w:color="000000"/>
+              <w:right w:val="none" w:sz="0" w:space="0" w:color="000000"/>
+            </w:tcBorders>
+            <w:shd w:val="clear" w:color="auto" w:fill="FFFFFF"/>
+            <w:tcMar>
+              <w:top w:w="0" w:type="dxa"/>
+              <w:bottom w:w="0" w:type="dxa"/>
+              <w:left w:w="0" w:type="dxa"/>
+              <w:right w:w="0" w:type="dxa"/>
+            </w:tcMar>
+            <w:vAlign w:val="center"/>
+          </w:tcPr>
+          <w:p>
+            <w:pPr>
+              <w:jc w:val="left"/>
+              <w:keepNext/>
+              <w:pBdr>
+                <w:bottom w:val="none" w:sz="0" w:space="0" w:color="000000"/>
+                <w:top w:val="none" w:sz="0" w:space="0" w:color="000000"/>
+                <w:left w:val="none" w:sz="0" w:space="0" w:color="000000"/>
+                <w:right w:val="none" w:sz="0" w:space="0" w:color="000000"/>
+              </w:pBdr>
+              <w:spacing w:after="0" w:before="0" w:line="240"/>
+              <w:ind w:firstLine="0" w:left="100" w:right="100"/>
+            </w:pPr>
+            <w:r>
+              <w:rPr>
+                <w:rFonts w:ascii="Times New Roman" w:hAnsi="Times New Roman" w:eastAsia="Times New Roman" w:cs="Times New Roman"/>
+                <w:i w:val="false"/>
+                <w:b w:val="false"/>
+                <w:u w:val="none"/>
+                <w:sz w:val="22"/>
+                <w:szCs w:val="22"/>
+                <w:color w:val="000000"/>
+              </w:rPr>
+              <w:t xml:space="preserve">24 (19.5)</w:t>
+            </w:r>
+          </w:p>
+        </w:tc>
+        <w:tc>
+          <w:tcPr>
+            <w:tcBorders>
+              <w:bottom w:val="single" w:sz="16" w:space="0" w:color="666666"/>
+              <w:top w:val="none" w:sz="0" w:space="0" w:color="000000"/>
+              <w:left w:val="none" w:sz="0" w:space="0" w:color="000000"/>
+              <w:right w:val="none" w:sz="0" w:space="0" w:color="000000"/>
+            </w:tcBorders>
+            <w:shd w:val="clear" w:color="auto" w:fill="FFFFFF"/>
+            <w:tcMar>
+              <w:top w:w="0" w:type="dxa"/>
+              <w:bottom w:w="0" w:type="dxa"/>
+              <w:left w:w="0" w:type="dxa"/>
+              <w:right w:w="0" w:type="dxa"/>
+            </w:tcMar>
+            <w:vAlign w:val="center"/>
+          </w:tcPr>
+          <w:p>
+            <w:pPr>
+              <w:jc w:val="left"/>
+              <w:keepNext/>
+              <w:pBdr>
+                <w:bottom w:val="none" w:sz="0" w:space="0" w:color="000000"/>
+                <w:top w:val="none" w:sz="0" w:space="0" w:color="000000"/>
+                <w:left w:val="none" w:sz="0" w:space="0" w:color="000000"/>
+                <w:right w:val="none" w:sz="0" w:space="0" w:color="000000"/>
+              </w:pBdr>
+              <w:spacing w:after="0" w:before="0" w:line="240"/>
+              <w:ind w:firstLine="0" w:left="100" w:right="100"/>
+            </w:pPr>
+            <w:r>
+              <w:rPr>
+                <w:rFonts w:ascii="Times New Roman" w:hAnsi="Times New Roman" w:eastAsia="Times New Roman" w:cs="Times New Roman"/>
+                <w:i w:val="false"/>
+                <w:b w:val="false"/>
+                <w:u w:val="none"/>
+                <w:sz w:val="22"/>
+                <w:szCs w:val="22"/>
+                <w:color w:val="000000"/>
+              </w:rPr>
+              <w:t xml:space="preserve">31 (25.4)</w:t>
+            </w:r>
+          </w:p>
+        </w:tc>
+        <w:tc>
+          <w:tcPr>
+            <w:tcBorders>
+              <w:bottom w:val="single" w:sz="16" w:space="0" w:color="666666"/>
+              <w:top w:val="none" w:sz="0" w:space="0" w:color="000000"/>
+              <w:left w:val="none" w:sz="0" w:space="0" w:color="000000"/>
+              <w:right w:val="none" w:sz="0" w:space="0" w:color="000000"/>
+            </w:tcBorders>
+            <w:shd w:val="clear" w:color="auto" w:fill="FFFFFF"/>
+            <w:tcMar>
+              <w:top w:w="0" w:type="dxa"/>
+              <w:bottom w:w="0" w:type="dxa"/>
+              <w:left w:w="0" w:type="dxa"/>
+              <w:right w:w="0" w:type="dxa"/>
+            </w:tcMar>
+            <w:vAlign w:val="center"/>
+          </w:tcPr>
+          <w:p>
+            <w:pPr>
+              <w:jc w:val="left"/>
+              <w:keepNext/>
+              <w:pBdr>
+                <w:bottom w:val="none" w:sz="0" w:space="0" w:color="000000"/>
+                <w:top w:val="none" w:sz="0" w:space="0" w:color="000000"/>
+                <w:left w:val="none" w:sz="0" w:space="0" w:color="000000"/>
+                <w:right w:val="none" w:sz="0" w:space="0" w:color="000000"/>
+              </w:pBdr>
+              <w:spacing w:after="0" w:before="0" w:line="240"/>
+              <w:ind w:firstLine="0" w:left="100" w:right="100"/>
+            </w:pPr>
+            <w:r>
+              <w:rPr>
+                <w:rFonts w:ascii="Times New Roman" w:hAnsi="Times New Roman" w:eastAsia="Times New Roman" w:cs="Times New Roman"/>
+                <w:i w:val="false"/>
+                <w:b w:val="false"/>
+                <w:u w:val="none"/>
+                <w:sz w:val="22"/>
+                <w:szCs w:val="22"/>
+                <w:color w:val="000000"/>
+              </w:rPr>
+              <w:t xml:space="preserve">26 (21.5)</w:t>
             </w:r>
           </w:p>
         </w:tc>
@@ -2461,9 +2815,9 @@
 </file>
 
 <file path=customXml/itemProps1.xml><?xml version="1.0" encoding="utf-8"?>
-<ds:datastoreItem xmlns:ds="http://schemas.openxmlformats.org/officeDocument/2006/customXml" ds:itemID="{544724A2-1667-409A-9CBA-C502DBABDB6A}"/>
+<ds:datastoreItem xmlns:ds="http://schemas.openxmlformats.org/officeDocument/2006/customXml" ds:itemID="{ECDD6B63-07BD-49C6-9B9F-E8C67013302E}"/>
 </file>
 
 <file path=customXml/itemProps2.xml><?xml version="1.0" encoding="utf-8"?>
-<ds:datastoreItem xmlns:ds="http://schemas.openxmlformats.org/officeDocument/2006/customXml" ds:itemID="{17261A2F-9013-49E6-9E21-D689EFF62D01}"/>
+<ds:datastoreItem xmlns:ds="http://schemas.openxmlformats.org/officeDocument/2006/customXml" ds:itemID="{E60F1611-4411-4FDE-933D-7E9D003658E9}"/>
 </file>
</xml_diff>